<commit_message>
verwijderen overbodige docs+toevoegen typing in methodes
</commit_message>
<xml_diff>
--- a/Document bij code Assesment Globescope.docx
+++ b/Document bij code Assesment Globescope.docx
@@ -116,10 +116,7 @@
         <w:t>R</w:t>
       </w:r>
       <w:r>
-        <w:t>oute = georderde lijst va</w:t>
-      </w:r>
-      <w:r>
-        <w:t xml:space="preserve">n afwisselend nodes en edges, die de verbinding tussen een start node en een eind node vormen. </w:t>
+        <w:t xml:space="preserve">oute = georderde lijst van afwisselend nodes en edges, die de verbinding tussen een start node en een eind node vormen. </w:t>
       </w:r>
     </w:p>
     <w:p>
@@ -172,10 +169,7 @@
         </w:numPr>
       </w:pPr>
       <w:r>
-        <w:t>main3.py: rechtstreeks aanroepbare functies</w:t>
-      </w:r>
-      <w:r>
-        <w:t xml:space="preserve"> </w:t>
+        <w:t xml:space="preserve">main3.py: rechtstreeks aanroepbare functies </w:t>
       </w:r>
     </w:p>
     <w:p>
@@ -205,10 +199,7 @@
         </w:numPr>
       </w:pPr>
       <w:r>
-        <w:t>u</w:t>
-      </w:r>
-      <w:r>
-        <w:t>nittest_gsa.py: (unit)test</w:t>
+        <w:t>unittest_gsa.py: (unit)test</w:t>
       </w:r>
       <w:r>
         <w:t xml:space="preserve"> voor het programma</w:t>
@@ -228,10 +219,7 @@
         <w:t xml:space="preserve">het programma gestart met </w:t>
       </w:r>
       <w:r>
-        <w:t xml:space="preserve">functies </w:t>
-      </w:r>
-      <w:r>
-        <w:t xml:space="preserve">uit het main3.py bestand. </w:t>
+        <w:t xml:space="preserve">functies uit het main3.py bestand. </w:t>
       </w:r>
       <w:r>
         <w:t xml:space="preserve">Twee </w:t>
@@ -243,10 +231,7 @@
         <w:t xml:space="preserve">zijn </w:t>
       </w:r>
       <w:r>
-        <w:t xml:space="preserve">bedoeld </w:t>
-      </w:r>
-      <w:r>
-        <w:t xml:space="preserve">om rechtstreeks aan te roepen. </w:t>
+        <w:t xml:space="preserve">bedoeld om rechtstreeks aan te roepen. </w:t>
       </w:r>
     </w:p>
     <w:p>
@@ -264,10 +249,7 @@
         <w:t xml:space="preserve">voor het beantwoorden van </w:t>
       </w:r>
       <w:r>
-        <w:t xml:space="preserve">vragen </w:t>
-      </w:r>
-      <w:r>
-        <w:t>voor rechtstreekse routes  tussen een begin- en een eindpunt.</w:t>
+        <w:t>vragen voor rechtstreekse routes  tussen een begin- en een eindpunt.</w:t>
       </w:r>
     </w:p>
     <w:p>
@@ -367,10 +349,7 @@
         <w:t xml:space="preserve">bepaald </w:t>
       </w:r>
       <w:r>
-        <w:t>op basis van een beginpunt, eindpunt en de graph informatie. Een route wordt opgesteld als een list met een afwisseling van nodes en edges. D</w:t>
-      </w:r>
-      <w:r>
-        <w:t>e route is afgerond als de eind node wordt bereikt.</w:t>
+        <w:t>op basis van een beginpunt, eindpunt en de graph informatie. Een route wordt opgesteld als een list met een afwisseling van nodes en edges. De route is afgerond als de eind node wordt bereikt.</w:t>
       </w:r>
     </w:p>
     <w:p>
@@ -404,39 +383,18 @@
     </w:p>
     <w:p>
       <w:r>
-        <w:t>Classes</w:t>
-      </w:r>
-      <w:r>
-        <w:t xml:space="preserve"> staan in het bestand railroads.py</w:t>
-      </w:r>
-      <w:r>
-        <w:t>. I</w:t>
-      </w:r>
-      <w:r>
-        <w:t>n main3.py</w:t>
-      </w:r>
-      <w:r>
-        <w:t xml:space="preserve"> worden de classes geïmporteerd. </w:t>
-      </w:r>
-      <w:r>
-        <w:t xml:space="preserve">Binnen de classes-objecten worden </w:t>
-      </w:r>
-      <w:r>
-        <w:t xml:space="preserve">uiteraard </w:t>
-      </w:r>
-      <w:r>
-        <w:t>methodes en attributen meegegeven</w:t>
-      </w:r>
-      <w:r>
-        <w:t>.</w:t>
-      </w:r>
-    </w:p>
-    <w:p>
-      <w:r>
-        <w:t>Ik ben begonnen met classes voor een node- en een edge-objecten te maken, “Node” en “Edge” class object. De edges en n</w:t>
-      </w:r>
-      <w:r>
-        <w:t>odes worden samengesteld uit de graph. informatie, graph informatie wordt omgezet naar node en edge-objecten via een aparte functie.</w:t>
+        <w:t>Classes staan in het bestand railroads.py</w:t>
+      </w:r>
+      <w:r>
+        <w:t xml:space="preserve">. In main3.py worden de classes geïmporteerd. </w:t>
+      </w:r>
+      <w:r>
+        <w:t>Binnen de classes-objecten worden uiteraard methodes en attributen meegegeven.</w:t>
+      </w:r>
+    </w:p>
+    <w:p>
+      <w:r>
+        <w:t>Ik ben begonnen met classes voor een node- en een edge-objecten te maken, “Node” en “Edge” class object. De edges en nodes worden samengesteld uit de graph. informatie, graph informatie wordt omgezet naar node en edge-objecten via een aparte functie.</w:t>
       </w:r>
     </w:p>
     <w:p>
@@ -450,13 +408,7 @@
         <w:t xml:space="preserve">gemaakt </w:t>
       </w:r>
       <w:r>
-        <w:t>voor een route</w:t>
-      </w:r>
-      <w:r>
-        <w:t>, “Route”. Een route die de eind node bereikt had krijgt een True-waarde m</w:t>
-      </w:r>
-      <w:r>
-        <w:t>ee, routes die het eindpunt niet bereiken krijgen een waarde False mee</w:t>
+        <w:t>voor een route, “Route”. Een route die de eind node bereikt had krijgt een True-waarde mee, routes die het eindpunt niet bereiken krijgen een waarde False mee</w:t>
       </w:r>
       <w:r>
         <w:t xml:space="preserve"> voor het attribuut end.</w:t>
@@ -585,16 +537,19 @@
         </w:numPr>
       </w:pPr>
       <w:r>
-        <w:t>Find_node method</w:t>
-      </w:r>
-      <w:r>
-        <w:t xml:space="preserve"> bij </w:t>
-      </w:r>
-      <w:r>
-        <w:t>Edge class</w:t>
-      </w:r>
-      <w:r>
-        <w:t>: mogelijkheid bestaat dat noderes niet gedefinieerd wordt.</w:t>
+        <w:t>Find_node method bij Edge class: mogelijkheid bestaat dat noderes niet gedefinieerd wordt.</w:t>
+      </w:r>
+    </w:p>
+    <w:p>
+      <w:pPr>
+        <w:pStyle w:val="Lijstalinea"/>
+        <w:numPr>
+          <w:ilvl w:val="0"/>
+          <w:numId w:val="1"/>
+        </w:numPr>
+      </w:pPr>
+      <w:r>
+        <w:t>Findroutes: no such route, is niet geimplementeerd.</w:t>
       </w:r>
     </w:p>
     <w:p/>

</xml_diff>

<commit_message>
functie en methode namen bijgewerkt.
</commit_message>
<xml_diff>
--- a/Document bij code Assesment Globescope.docx
+++ b/Document bij code Assesment Globescope.docx
@@ -13,15 +13,28 @@
     <w:p/>
     <w:p>
       <w:r>
-        <w:t xml:space="preserve">Bijgevoegd een document met code voor het Globescope Assesment </w:t>
+        <w:t xml:space="preserve">Bijgevoegd een document met code voor het Globescope </w:t>
+      </w:r>
+      <w:proofErr w:type="spellStart"/>
+      <w:r>
+        <w:t>Assesment</w:t>
+      </w:r>
+      <w:proofErr w:type="spellEnd"/>
+      <w:r>
+        <w:t xml:space="preserve"> </w:t>
       </w:r>
     </w:p>
     <w:p>
       <w:r>
         <w:t xml:space="preserve">In het </w:t>
       </w:r>
-      <w:r>
-        <w:t xml:space="preserve">assesment </w:t>
+      <w:proofErr w:type="spellStart"/>
+      <w:r>
+        <w:t>assesment</w:t>
+      </w:r>
+      <w:proofErr w:type="spellEnd"/>
+      <w:r>
+        <w:t xml:space="preserve"> </w:t>
       </w:r>
       <w:r>
         <w:t xml:space="preserve">wordt gevraagd om een programma te maken, waarmee minimaal 10 specifieke vragen  beantwoord kunnen worden. Dit programma is er op gericht om deze 10 vragen te beantwoorden, maar er kunnen ook </w:t>
@@ -71,7 +84,15 @@
         <w:t>N</w:t>
       </w:r>
       <w:r>
-        <w:t>ode = plaats die geidentificeerd wordt met een letter van het alfabet</w:t>
+        <w:t xml:space="preserve">ode = plaats die </w:t>
+      </w:r>
+      <w:proofErr w:type="spellStart"/>
+      <w:r>
+        <w:t>geidentificeerd</w:t>
+      </w:r>
+      <w:proofErr w:type="spellEnd"/>
+      <w:r>
+        <w:t xml:space="preserve"> wordt met een letter van het alfabet</w:t>
       </w:r>
     </w:p>
     <w:p>
@@ -82,11 +103,24 @@
           <w:numId w:val="1"/>
         </w:numPr>
       </w:pPr>
+      <w:proofErr w:type="spellStart"/>
       <w:r>
         <w:t>E</w:t>
       </w:r>
       <w:r>
-        <w:t xml:space="preserve">dge = verbinding tussen twee nodes </w:t>
+        <w:t>dge</w:t>
+      </w:r>
+      <w:proofErr w:type="spellEnd"/>
+      <w:r>
+        <w:t xml:space="preserve"> = verbinding tussen twee </w:t>
+      </w:r>
+      <w:proofErr w:type="spellStart"/>
+      <w:r>
+        <w:t>nodes</w:t>
+      </w:r>
+      <w:proofErr w:type="spellEnd"/>
+      <w:r>
+        <w:t xml:space="preserve"> </w:t>
       </w:r>
     </w:p>
     <w:p>
@@ -97,11 +131,24 @@
           <w:numId w:val="1"/>
         </w:numPr>
       </w:pPr>
+      <w:proofErr w:type="spellStart"/>
       <w:r>
         <w:t>W</w:t>
       </w:r>
       <w:r>
-        <w:t xml:space="preserve">eight = afstand van de verbinding tussen twee nodes </w:t>
+        <w:t>eight</w:t>
+      </w:r>
+      <w:proofErr w:type="spellEnd"/>
+      <w:r>
+        <w:t xml:space="preserve"> = afstand van de verbinding tussen twee </w:t>
+      </w:r>
+      <w:proofErr w:type="spellStart"/>
+      <w:r>
+        <w:t>nodes</w:t>
+      </w:r>
+      <w:proofErr w:type="spellEnd"/>
+      <w:r>
+        <w:t xml:space="preserve"> </w:t>
       </w:r>
     </w:p>
     <w:p>
@@ -116,12 +163,44 @@
         <w:t>R</w:t>
       </w:r>
       <w:r>
-        <w:t xml:space="preserve">oute = georderde lijst van afwisselend nodes en edges, die de verbinding tussen een start node en een eind node vormen. </w:t>
-      </w:r>
-    </w:p>
-    <w:p>
-      <w:r>
-        <w:t>Dit vormde een uitgangspunt bij de opzet van de progamma code.</w:t>
+        <w:t xml:space="preserve">oute = </w:t>
+      </w:r>
+      <w:proofErr w:type="spellStart"/>
+      <w:r>
+        <w:t>georderde</w:t>
+      </w:r>
+      <w:proofErr w:type="spellEnd"/>
+      <w:r>
+        <w:t xml:space="preserve"> lijst van afwisselend </w:t>
+      </w:r>
+      <w:proofErr w:type="spellStart"/>
+      <w:r>
+        <w:t>nodes</w:t>
+      </w:r>
+      <w:proofErr w:type="spellEnd"/>
+      <w:r>
+        <w:t xml:space="preserve"> en </w:t>
+      </w:r>
+      <w:proofErr w:type="spellStart"/>
+      <w:r>
+        <w:t>edges</w:t>
+      </w:r>
+      <w:proofErr w:type="spellEnd"/>
+      <w:r>
+        <w:t xml:space="preserve">, die de verbinding tussen een start node en een eind node vormen. </w:t>
+      </w:r>
+    </w:p>
+    <w:p>
+      <w:r>
+        <w:t xml:space="preserve">Dit vormde een uitgangspunt bij de opzet van de </w:t>
+      </w:r>
+      <w:proofErr w:type="spellStart"/>
+      <w:r>
+        <w:t>progamma</w:t>
+      </w:r>
+      <w:proofErr w:type="spellEnd"/>
+      <w:r>
+        <w:t xml:space="preserve"> code.</w:t>
       </w:r>
     </w:p>
     <w:p>
@@ -149,7 +228,15 @@
     </w:p>
     <w:p>
       <w:r>
-        <w:t xml:space="preserve">De progamma code heb ik opgesteld in Python, omdat ik veel ervaring heb met deze taal. </w:t>
+        <w:t xml:space="preserve">De </w:t>
+      </w:r>
+      <w:proofErr w:type="spellStart"/>
+      <w:r>
+        <w:t>progamma</w:t>
+      </w:r>
+      <w:proofErr w:type="spellEnd"/>
+      <w:r>
+        <w:t xml:space="preserve"> code heb ik opgesteld in Python, omdat ik veel ervaring heb met deze taal. </w:t>
       </w:r>
     </w:p>
     <w:p>
@@ -242,8 +329,13 @@
           <w:numId w:val="1"/>
         </w:numPr>
       </w:pPr>
-      <w:r>
-        <w:t xml:space="preserve">findroute:  </w:t>
+      <w:proofErr w:type="spellStart"/>
+      <w:r>
+        <w:t>findroute</w:t>
+      </w:r>
+      <w:proofErr w:type="spellEnd"/>
+      <w:r>
+        <w:t xml:space="preserve">:  </w:t>
       </w:r>
       <w:r>
         <w:t xml:space="preserve">voor het beantwoorden van </w:t>
@@ -260,8 +352,19 @@
           <w:numId w:val="1"/>
         </w:numPr>
       </w:pPr>
-      <w:r>
-        <w:t xml:space="preserve">findroutes: </w:t>
+      <w:proofErr w:type="spellStart"/>
+      <w:r>
+        <w:t>f</w:t>
+      </w:r>
+      <w:r>
+        <w:t>indroute</w:t>
+      </w:r>
+      <w:r>
+        <w:t>_extend</w:t>
+      </w:r>
+      <w:proofErr w:type="spellEnd"/>
+      <w:r>
+        <w:t xml:space="preserve">: </w:t>
       </w:r>
       <w:r>
         <w:t xml:space="preserve">voor het </w:t>
@@ -302,7 +405,15 @@
         <w:t xml:space="preserve">met de juiste input </w:t>
       </w:r>
       <w:r>
-        <w:t xml:space="preserve">kunnen de 10 vragen van het assesment beantwoord worden. </w:t>
+        <w:t xml:space="preserve">kunnen de 10 vragen van het </w:t>
+      </w:r>
+      <w:proofErr w:type="spellStart"/>
+      <w:r>
+        <w:t>assesment</w:t>
+      </w:r>
+      <w:proofErr w:type="spellEnd"/>
+      <w:r>
+        <w:t xml:space="preserve"> beantwoord worden. </w:t>
       </w:r>
     </w:p>
     <w:p>
@@ -349,12 +460,52 @@
         <w:t xml:space="preserve">bepaald </w:t>
       </w:r>
       <w:r>
-        <w:t>op basis van een beginpunt, eindpunt en de graph informatie. Een route wordt opgesteld als een list met een afwisseling van nodes en edges. De route is afgerond als de eind node wordt bereikt.</w:t>
-      </w:r>
-    </w:p>
-    <w:p>
-      <w:r>
-        <w:t>De hulpfuncties kunnen ook los van de functies findroute en findroutes gebruikt worden, maar het toepassen ervan is niet uitgewerkt.</w:t>
+        <w:t xml:space="preserve">op basis van een beginpunt, eindpunt en de </w:t>
+      </w:r>
+      <w:proofErr w:type="spellStart"/>
+      <w:r>
+        <w:t>graph</w:t>
+      </w:r>
+      <w:proofErr w:type="spellEnd"/>
+      <w:r>
+        <w:t xml:space="preserve"> informatie. Een route wordt opgesteld als een list met een afwisseling van </w:t>
+      </w:r>
+      <w:proofErr w:type="spellStart"/>
+      <w:r>
+        <w:t>nodes</w:t>
+      </w:r>
+      <w:proofErr w:type="spellEnd"/>
+      <w:r>
+        <w:t xml:space="preserve"> en </w:t>
+      </w:r>
+      <w:proofErr w:type="spellStart"/>
+      <w:r>
+        <w:t>edges</w:t>
+      </w:r>
+      <w:proofErr w:type="spellEnd"/>
+      <w:r>
+        <w:t>. De route is afgerond als de eind node wordt bereikt.</w:t>
+      </w:r>
+    </w:p>
+    <w:p>
+      <w:r>
+        <w:t xml:space="preserve">De hulpfuncties kunnen ook los van de functies </w:t>
+      </w:r>
+      <w:proofErr w:type="spellStart"/>
+      <w:r>
+        <w:t>findroute</w:t>
+      </w:r>
+      <w:proofErr w:type="spellEnd"/>
+      <w:r>
+        <w:t xml:space="preserve"> en </w:t>
+      </w:r>
+      <w:proofErr w:type="spellStart"/>
+      <w:r>
+        <w:t>findroute_extend</w:t>
+      </w:r>
+      <w:proofErr w:type="spellEnd"/>
+      <w:r>
+        <w:t xml:space="preserve"> gebruikt worden, maar het toepassen ervan is niet uitgewerkt.</w:t>
       </w:r>
       <w:r>
         <w:t xml:space="preserve"> </w:t>
@@ -394,7 +545,63 @@
     </w:p>
     <w:p>
       <w:r>
-        <w:t>Ik ben begonnen met classes voor een node- en een edge-objecten te maken, “Node” en “Edge” class object. De edges en nodes worden samengesteld uit de graph. informatie, graph informatie wordt omgezet naar node en edge-objecten via een aparte functie.</w:t>
+        <w:t xml:space="preserve">Ik ben begonnen met classes voor een node- en een </w:t>
+      </w:r>
+      <w:proofErr w:type="spellStart"/>
+      <w:r>
+        <w:t>edge</w:t>
+      </w:r>
+      <w:proofErr w:type="spellEnd"/>
+      <w:r>
+        <w:t>-objecten te maken, “Node” en “</w:t>
+      </w:r>
+      <w:proofErr w:type="spellStart"/>
+      <w:r>
+        <w:t>Edge</w:t>
+      </w:r>
+      <w:proofErr w:type="spellEnd"/>
+      <w:r>
+        <w:t xml:space="preserve">” class object. De </w:t>
+      </w:r>
+      <w:proofErr w:type="spellStart"/>
+      <w:r>
+        <w:t>edges</w:t>
+      </w:r>
+      <w:proofErr w:type="spellEnd"/>
+      <w:r>
+        <w:t xml:space="preserve"> en </w:t>
+      </w:r>
+      <w:proofErr w:type="spellStart"/>
+      <w:r>
+        <w:t>nodes</w:t>
+      </w:r>
+      <w:proofErr w:type="spellEnd"/>
+      <w:r>
+        <w:t xml:space="preserve"> worden samengesteld uit de </w:t>
+      </w:r>
+      <w:proofErr w:type="spellStart"/>
+      <w:r>
+        <w:t>graph</w:t>
+      </w:r>
+      <w:proofErr w:type="spellEnd"/>
+      <w:r>
+        <w:t xml:space="preserve">. informatie, </w:t>
+      </w:r>
+      <w:proofErr w:type="spellStart"/>
+      <w:r>
+        <w:t>graph</w:t>
+      </w:r>
+      <w:proofErr w:type="spellEnd"/>
+      <w:r>
+        <w:t xml:space="preserve"> informatie wordt omgezet naar node en </w:t>
+      </w:r>
+      <w:proofErr w:type="spellStart"/>
+      <w:r>
+        <w:t>edge</w:t>
+      </w:r>
+      <w:proofErr w:type="spellEnd"/>
+      <w:r>
+        <w:t>-objecten via een aparte functie.</w:t>
       </w:r>
     </w:p>
     <w:p>
@@ -408,7 +615,15 @@
         <w:t xml:space="preserve">gemaakt </w:t>
       </w:r>
       <w:r>
-        <w:t>voor een route, “Route”. Een route die de eind node bereikt had krijgt een True-waarde mee, routes die het eindpunt niet bereiken krijgen een waarde False mee</w:t>
+        <w:t xml:space="preserve">voor een route, “Route”. Een route die de eind node bereikt had krijgt een True-waarde mee, routes die het eindpunt niet bereiken krijgen een waarde </w:t>
+      </w:r>
+      <w:proofErr w:type="spellStart"/>
+      <w:r>
+        <w:t>False</w:t>
+      </w:r>
+      <w:proofErr w:type="spellEnd"/>
+      <w:r>
+        <w:t xml:space="preserve"> mee</w:t>
       </w:r>
       <w:r>
         <w:t xml:space="preserve"> voor het attribuut end.</w:t>
@@ -435,7 +650,15 @@
     </w:p>
     <w:p>
       <w:r>
-        <w:t>Met de test worden de uitkomsten van de 10 vragen van de assesment getest.</w:t>
+        <w:t xml:space="preserve">Met de test worden de uitkomsten van de 10 vragen van de </w:t>
+      </w:r>
+      <w:proofErr w:type="spellStart"/>
+      <w:r>
+        <w:t>assesment</w:t>
+      </w:r>
+      <w:proofErr w:type="spellEnd"/>
+      <w:r>
+        <w:t xml:space="preserve"> getest.</w:t>
       </w:r>
     </w:p>
     <w:p/>
@@ -477,7 +700,31 @@
         </w:numPr>
       </w:pPr>
       <w:r>
-        <w:t>In functie “findroute”: alleen shortest kan opgegeven worden voor args.</w:t>
+        <w:t>In functie “</w:t>
+      </w:r>
+      <w:proofErr w:type="spellStart"/>
+      <w:r>
+        <w:t>findroute</w:t>
+      </w:r>
+      <w:proofErr w:type="spellEnd"/>
+      <w:r>
+        <w:t xml:space="preserve">”: alleen </w:t>
+      </w:r>
+      <w:proofErr w:type="spellStart"/>
+      <w:r>
+        <w:t>shortest</w:t>
+      </w:r>
+      <w:proofErr w:type="spellEnd"/>
+      <w:r>
+        <w:t xml:space="preserve"> kan opgegeven worden voor </w:t>
+      </w:r>
+      <w:proofErr w:type="spellStart"/>
+      <w:r>
+        <w:t>args</w:t>
+      </w:r>
+      <w:proofErr w:type="spellEnd"/>
+      <w:r>
+        <w:t>.</w:t>
       </w:r>
     </w:p>
     <w:p>
@@ -492,8 +739,13 @@
         <w:t>Voor correcte werking van functie</w:t>
       </w:r>
       <w:r>
-        <w:t xml:space="preserve"> findroutes</w:t>
-      </w:r>
+        <w:t xml:space="preserve"> </w:t>
+      </w:r>
+      <w:proofErr w:type="spellStart"/>
+      <w:r>
+        <w:t>findroute_extend</w:t>
+      </w:r>
+      <w:proofErr w:type="spellEnd"/>
       <w:r>
         <w:t xml:space="preserve"> moeten </w:t>
       </w:r>
@@ -513,7 +765,15 @@
         </w:numPr>
       </w:pPr>
       <w:r>
-        <w:t>Antwoorden op andere vragen dan de 10 uit het assesment zijn niet geverifieerd.</w:t>
+        <w:t xml:space="preserve">Antwoorden op andere vragen dan de 10 uit het </w:t>
+      </w:r>
+      <w:proofErr w:type="spellStart"/>
+      <w:r>
+        <w:t>assesment</w:t>
+      </w:r>
+      <w:proofErr w:type="spellEnd"/>
+      <w:r>
+        <w:t xml:space="preserve"> zijn niet geverifieerd.</w:t>
       </w:r>
     </w:p>
     <w:p>
@@ -524,8 +784,37 @@
           <w:numId w:val="1"/>
         </w:numPr>
       </w:pPr>
-      <w:r>
-        <w:t>Find_node method bij Edge class: niet uitgewerkt voor inout =’out’</w:t>
+      <w:proofErr w:type="spellStart"/>
+      <w:r>
+        <w:t>Find_node</w:t>
+      </w:r>
+      <w:proofErr w:type="spellEnd"/>
+      <w:r>
+        <w:t xml:space="preserve"> </w:t>
+      </w:r>
+      <w:proofErr w:type="spellStart"/>
+      <w:r>
+        <w:t>method</w:t>
+      </w:r>
+      <w:proofErr w:type="spellEnd"/>
+      <w:r>
+        <w:t xml:space="preserve"> bij </w:t>
+      </w:r>
+      <w:proofErr w:type="spellStart"/>
+      <w:r>
+        <w:t>Edge</w:t>
+      </w:r>
+      <w:proofErr w:type="spellEnd"/>
+      <w:r>
+        <w:t xml:space="preserve"> class: niet uitgewerkt voor </w:t>
+      </w:r>
+      <w:proofErr w:type="spellStart"/>
+      <w:r>
+        <w:t>inout</w:t>
+      </w:r>
+      <w:proofErr w:type="spellEnd"/>
+      <w:r>
+        <w:t xml:space="preserve"> =’out’</w:t>
       </w:r>
     </w:p>
     <w:p>
@@ -536,8 +825,37 @@
           <w:numId w:val="1"/>
         </w:numPr>
       </w:pPr>
-      <w:r>
-        <w:t>Find_node method bij Edge class: mogelijkheid bestaat dat noderes niet gedefinieerd wordt.</w:t>
+      <w:proofErr w:type="spellStart"/>
+      <w:r>
+        <w:t>Find_node</w:t>
+      </w:r>
+      <w:proofErr w:type="spellEnd"/>
+      <w:r>
+        <w:t xml:space="preserve"> </w:t>
+      </w:r>
+      <w:proofErr w:type="spellStart"/>
+      <w:r>
+        <w:t>method</w:t>
+      </w:r>
+      <w:proofErr w:type="spellEnd"/>
+      <w:r>
+        <w:t xml:space="preserve"> bij </w:t>
+      </w:r>
+      <w:proofErr w:type="spellStart"/>
+      <w:r>
+        <w:t>Edge</w:t>
+      </w:r>
+      <w:proofErr w:type="spellEnd"/>
+      <w:r>
+        <w:t xml:space="preserve"> class: mogelijkheid bestaat dat </w:t>
+      </w:r>
+      <w:proofErr w:type="spellStart"/>
+      <w:r>
+        <w:t>noderes</w:t>
+      </w:r>
+      <w:proofErr w:type="spellEnd"/>
+      <w:r>
+        <w:t xml:space="preserve"> niet gedefinieerd wordt.</w:t>
       </w:r>
     </w:p>
     <w:p>
@@ -548,8 +866,29 @@
           <w:numId w:val="1"/>
         </w:numPr>
       </w:pPr>
-      <w:r>
-        <w:t>Findroutes: no such route, is niet geimplementeerd.</w:t>
+      <w:proofErr w:type="spellStart"/>
+      <w:r>
+        <w:t>Findroute_extend</w:t>
+      </w:r>
+      <w:proofErr w:type="spellEnd"/>
+      <w:r>
+        <w:t xml:space="preserve">: no </w:t>
+      </w:r>
+      <w:proofErr w:type="spellStart"/>
+      <w:r>
+        <w:t>such</w:t>
+      </w:r>
+      <w:proofErr w:type="spellEnd"/>
+      <w:r>
+        <w:t xml:space="preserve"> route, is niet </w:t>
+      </w:r>
+      <w:proofErr w:type="spellStart"/>
+      <w:r>
+        <w:t>geimplementeerd</w:t>
+      </w:r>
+      <w:proofErr w:type="spellEnd"/>
+      <w:r>
+        <w:t>.</w:t>
       </w:r>
     </w:p>
     <w:p/>

</xml_diff>

<commit_message>
no such route aanpassing
</commit_message>
<xml_diff>
--- a/Document bij code Assesment Globescope.docx
+++ b/Document bij code Assesment Globescope.docx
@@ -893,7 +893,280 @@
     </w:p>
     <w:p/>
     <w:p/>
+    <w:p>
+      <w:pPr>
+        <w:suppressAutoHyphens w:val="0"/>
+      </w:pPr>
+      <w:r>
+        <w:br w:type="page"/>
+      </w:r>
+    </w:p>
+    <w:p>
+      <w:pPr>
+        <w:rPr>
+          <w:b/>
+          <w:bCs/>
+        </w:rPr>
+      </w:pPr>
+      <w:r>
+        <w:rPr>
+          <w:b/>
+          <w:bCs/>
+        </w:rPr>
+        <w:lastRenderedPageBreak/>
+        <w:t>Uitleg bij zoekalgoritme:</w:t>
+      </w:r>
+    </w:p>
+    <w:p>
+      <w:r>
+        <w:t xml:space="preserve">Het algoritme start met het onderscheid tussen twee typen routes. </w:t>
+      </w:r>
+    </w:p>
+    <w:p>
+      <w:pPr>
+        <w:pStyle w:val="Lijstalinea"/>
+        <w:numPr>
+          <w:ilvl w:val="0"/>
+          <w:numId w:val="1"/>
+        </w:numPr>
+      </w:pPr>
+      <w:r>
+        <w:t>Hoofdroute</w:t>
+      </w:r>
+      <w:r>
+        <w:t>s</w:t>
+      </w:r>
+      <w:r>
+        <w:t>,</w:t>
+      </w:r>
+      <w:r>
+        <w:t xml:space="preserve"> </w:t>
+      </w:r>
+      <w:r>
+        <w:t>met een begin</w:t>
+      </w:r>
+      <w:r>
+        <w:t>-</w:t>
+      </w:r>
+      <w:r>
+        <w:t xml:space="preserve"> </w:t>
+      </w:r>
+      <w:r>
+        <w:t xml:space="preserve">en een </w:t>
+      </w:r>
+      <w:r>
+        <w:t xml:space="preserve">eindpunt. </w:t>
+      </w:r>
+    </w:p>
+    <w:p>
+      <w:pPr>
+        <w:pStyle w:val="Lijstalinea"/>
+        <w:numPr>
+          <w:ilvl w:val="0"/>
+          <w:numId w:val="1"/>
+        </w:numPr>
+      </w:pPr>
+      <w:r>
+        <w:t>Extra r</w:t>
+      </w:r>
+      <w:r>
+        <w:t>outes</w:t>
+      </w:r>
+      <w:r>
+        <w:t>,</w:t>
+      </w:r>
+      <w:r>
+        <w:t xml:space="preserve"> met </w:t>
+      </w:r>
+      <w:r>
+        <w:t xml:space="preserve">het zelfde begin en eindpunt. </w:t>
+      </w:r>
+    </w:p>
+    <w:p>
+      <w:r>
+        <w:t xml:space="preserve">Het begint met de hoofdroutes </w:t>
+      </w:r>
+      <w:r>
+        <w:t>van begin- naar eindpunt.</w:t>
+      </w:r>
+      <w:r>
+        <w:t xml:space="preserve"> Begin en eindpunt kunnen gelijk zijn, maar ook verschillen van elkaar. </w:t>
+      </w:r>
+      <w:r>
+        <w:t xml:space="preserve">Deze routes kunnen uitgebreid worden met </w:t>
+      </w:r>
+      <w:r>
+        <w:t xml:space="preserve">de extra </w:t>
+      </w:r>
+      <w:r>
+        <w:t>routes</w:t>
+      </w:r>
+      <w:r>
+        <w:t xml:space="preserve">, </w:t>
+      </w:r>
+      <w:r>
+        <w:t>waarbij</w:t>
+      </w:r>
+      <w:r>
+        <w:t xml:space="preserve"> de route van het eindpunt naar het eindpunt loopt. In principe kan dat tot in het oneindige gebeuren.  </w:t>
+      </w:r>
+    </w:p>
     <w:p/>
+    <w:p>
+      <w:r>
+        <w:t xml:space="preserve">De </w:t>
+      </w:r>
+      <w:r>
+        <w:t>functie routes worden alle mogelijke routes tussen een begin- en een eindpunt bepaald. D</w:t>
+      </w:r>
+      <w:r>
+        <w:t>e functie routes wordt gesta</w:t>
+      </w:r>
+      <w:r>
+        <w:t>rt met een beginpunt. Vanuit dit beginpunt worden voor alle mogelijke verbindingen een route gestart.</w:t>
+      </w:r>
+      <w:r>
+        <w:t xml:space="preserve"> </w:t>
+      </w:r>
+      <w:r>
+        <w:t xml:space="preserve">Bij elk tussenpunt gebeurt dit. </w:t>
+      </w:r>
+    </w:p>
+    <w:p>
+      <w:r>
+        <w:t xml:space="preserve">Een route stopt zodra: </w:t>
+      </w:r>
+    </w:p>
+    <w:p>
+      <w:pPr>
+        <w:pStyle w:val="Lijstalinea"/>
+        <w:numPr>
+          <w:ilvl w:val="0"/>
+          <w:numId w:val="1"/>
+        </w:numPr>
+      </w:pPr>
+      <w:r>
+        <w:t xml:space="preserve">Eindpunt bereikt is. </w:t>
+      </w:r>
+    </w:p>
+    <w:p>
+      <w:pPr>
+        <w:pStyle w:val="Lijstalinea"/>
+        <w:numPr>
+          <w:ilvl w:val="0"/>
+          <w:numId w:val="1"/>
+        </w:numPr>
+      </w:pPr>
+      <w:r>
+        <w:t xml:space="preserve">De knoop geen verdere verbinding heeft. </w:t>
+      </w:r>
+    </w:p>
+    <w:p>
+      <w:pPr>
+        <w:pStyle w:val="Lijstalinea"/>
+        <w:numPr>
+          <w:ilvl w:val="0"/>
+          <w:numId w:val="1"/>
+        </w:numPr>
+      </w:pPr>
+      <w:r>
+        <w:t>Een knoop bereikt is die al eerder gepasseerd in de route</w:t>
+      </w:r>
+    </w:p>
+    <w:p>
+      <w:r>
+        <w:t>A</w:t>
+      </w:r>
+      <w:r>
+        <w:t xml:space="preserve">ls </w:t>
+      </w:r>
+      <w:r>
+        <w:t xml:space="preserve">een route het </w:t>
+      </w:r>
+      <w:r>
+        <w:t xml:space="preserve">eindpunt bereikt dan wordt </w:t>
+      </w:r>
+      <w:r>
+        <w:t>eventueel routes eruit gefilterd waarbij tussenpunten incorrect zijn</w:t>
+      </w:r>
+      <w:r>
+        <w:t>.</w:t>
+      </w:r>
+      <w:r>
+        <w:t xml:space="preserve"> </w:t>
+      </w:r>
+    </w:p>
+    <w:p>
+      <w:r>
+        <w:t xml:space="preserve">Dit doe je voor zowel de hoofdroutes als de </w:t>
+      </w:r>
+      <w:r>
+        <w:t xml:space="preserve">extra </w:t>
+      </w:r>
+      <w:r>
+        <w:t xml:space="preserve">routes. Met de hoofdroutes en de </w:t>
+      </w:r>
+      <w:r>
+        <w:t xml:space="preserve">extra </w:t>
+      </w:r>
+      <w:r>
+        <w:t xml:space="preserve">routes ga je verder in de class </w:t>
+      </w:r>
+      <w:proofErr w:type="spellStart"/>
+      <w:r>
+        <w:t>Rfinder</w:t>
+      </w:r>
+      <w:proofErr w:type="spellEnd"/>
+      <w:r>
+        <w:t>.</w:t>
+      </w:r>
+      <w:r>
+        <w:t xml:space="preserve"> Hier kun je verder de vragen mee oplossen</w:t>
+      </w:r>
+    </w:p>
+    <w:p>
+      <w:r>
+        <w:t>Voor vragen over de kortste route hoef je niet verder te kijken dan de hoofdroutes. Voor de andere vragen geldt dat</w:t>
+      </w:r>
+      <w:r>
+        <w:t xml:space="preserve"> een route langer mag zijn. De uitbreiding gebeurd met de </w:t>
+      </w:r>
+      <w:proofErr w:type="spellStart"/>
+      <w:r>
+        <w:t>subroutes</w:t>
+      </w:r>
+      <w:proofErr w:type="spellEnd"/>
+      <w:r>
+        <w:t>.</w:t>
+      </w:r>
+    </w:p>
+    <w:p>
+      <w:r>
+        <w:t xml:space="preserve">De hoofdroutes kunnen uitgebreid worden met </w:t>
+      </w:r>
+      <w:proofErr w:type="spellStart"/>
+      <w:r>
+        <w:t>subroutes</w:t>
+      </w:r>
+      <w:proofErr w:type="spellEnd"/>
+      <w:r>
+        <w:t xml:space="preserve">. Deze </w:t>
+      </w:r>
+      <w:proofErr w:type="spellStart"/>
+      <w:r>
+        <w:t>subroutes</w:t>
+      </w:r>
+      <w:proofErr w:type="spellEnd"/>
+      <w:r>
+        <w:t xml:space="preserve"> worden geplakt achter de</w:t>
+      </w:r>
+      <w:r>
+        <w:t xml:space="preserve"> </w:t>
+      </w:r>
+      <w:r>
+        <w:t xml:space="preserve">hoofdroute. </w:t>
+      </w:r>
+    </w:p>
     <w:p/>
     <w:sectPr>
       <w:pgSz w:w="11906" w:h="16838"/>

</xml_diff>